<commit_message>
First version of coding standards
</commit_message>
<xml_diff>
--- a/Documentation/9.0 Quality Assurance/QAStandards.docx
+++ b/Documentation/9.0 Quality Assurance/QAStandards.docx
@@ -1,6 +1,6 @@
 
 <file path=word/document.xml><?xml version="1.0" encoding="utf-8"?>
-<w:document xmlns:wpc="http://schemas.microsoft.com/office/word/2010/wordprocessingCanvas" xmlns:mc="http://schemas.openxmlformats.org/markup-compatibility/2006" xmlns:o="urn:schemas-microsoft-com:office:office" xmlns:r="http://schemas.openxmlformats.org/officeDocument/2006/relationships" xmlns:m="http://schemas.openxmlformats.org/officeDocument/2006/math" xmlns:v="urn:schemas-microsoft-com:vml" xmlns:wp14="http://schemas.microsoft.com/office/word/2010/wordprocessingDrawing" xmlns:wp="http://schemas.openxmlformats.org/drawingml/2006/wordprocessingDrawing" xmlns:w10="urn:schemas-microsoft-com:office:word" xmlns:w="http://schemas.openxmlformats.org/wordprocessingml/2006/main" xmlns:w14="http://schemas.microsoft.com/office/word/2010/wordml" xmlns:wpg="http://schemas.microsoft.com/office/word/2010/wordprocessingGroup" xmlns:wpi="http://schemas.microsoft.com/office/word/2010/wordprocessingInk" xmlns:wne="http://schemas.microsoft.com/office/word/2006/wordml" xmlns:wps="http://schemas.microsoft.com/office/word/2010/wordprocessingShape" mc:Ignorable="w14 wp14">
+<w:document xmlns:wpc="http://schemas.microsoft.com/office/word/2010/wordprocessingCanvas" xmlns:mo="http://schemas.microsoft.com/office/mac/office/2008/main" xmlns:mc="http://schemas.openxmlformats.org/markup-compatibility/2006" xmlns:mv="urn:schemas-microsoft-com:mac:vml" xmlns:o="urn:schemas-microsoft-com:office:office" xmlns:r="http://schemas.openxmlformats.org/officeDocument/2006/relationships" xmlns:m="http://schemas.openxmlformats.org/officeDocument/2006/math" xmlns:v="urn:schemas-microsoft-com:vml" xmlns:wp14="http://schemas.microsoft.com/office/word/2010/wordprocessingDrawing" xmlns:wp="http://schemas.openxmlformats.org/drawingml/2006/wordprocessingDrawing" xmlns:w10="urn:schemas-microsoft-com:office:word" xmlns:w="http://schemas.openxmlformats.org/wordprocessingml/2006/main" xmlns:w14="http://schemas.microsoft.com/office/word/2010/wordml" xmlns:wpg="http://schemas.microsoft.com/office/word/2010/wordprocessingGroup" xmlns:wpi="http://schemas.microsoft.com/office/word/2010/wordprocessingInk" xmlns:wne="http://schemas.microsoft.com/office/word/2006/wordml" xmlns:wps="http://schemas.microsoft.com/office/word/2010/wordprocessingShape" mc:Ignorable="w14 wp14">
   <w:body>
     <w:sdt>
       <w:sdtPr>
@@ -16,10 +16,10 @@
           <w:r>
             <w:rPr>
               <w:noProof/>
-              <w:lang w:eastAsia="en-GB"/>
+              <w:lang w:val="en-US"/>
             </w:rPr>
             <w:drawing>
-              <wp:anchor distT="0" distB="0" distL="114300" distR="114300" simplePos="0" relativeHeight="251660288" behindDoc="1" locked="0" layoutInCell="1" allowOverlap="1" wp14:anchorId="57EACA90" wp14:editId="6569D073">
+              <wp:anchor distT="0" distB="0" distL="114300" distR="114300" simplePos="0" relativeHeight="251660288" behindDoc="1" locked="0" layoutInCell="1" allowOverlap="1" wp14:anchorId="3B9CAE74" wp14:editId="04DD6D1D">
                 <wp:simplePos x="0" y="0"/>
                 <wp:positionH relativeFrom="column">
                   <wp:posOffset>3295650</wp:posOffset>
@@ -92,10 +92,10 @@
           <w:r>
             <w:rPr>
               <w:noProof/>
-              <w:lang w:eastAsia="en-GB"/>
+              <w:lang w:val="en-US"/>
             </w:rPr>
             <w:drawing>
-              <wp:anchor distT="0" distB="0" distL="114300" distR="114300" simplePos="0" relativeHeight="251658240" behindDoc="1" locked="0" layoutInCell="1" allowOverlap="1" wp14:anchorId="276EB953" wp14:editId="5DC86E0E">
+              <wp:anchor distT="0" distB="0" distL="114300" distR="114300" simplePos="0" relativeHeight="251658240" behindDoc="1" locked="0" layoutInCell="1" allowOverlap="1" wp14:anchorId="3DAFA443" wp14:editId="163D770F">
                 <wp:simplePos x="0" y="0"/>
                 <wp:positionH relativeFrom="column">
                   <wp:posOffset>-323850</wp:posOffset>
@@ -433,9 +433,6 @@
                   <w:alias w:val="Author"/>
                   <w:tag w:val=""/>
                   <w:id w:val="-361830659"/>
-                  <w:placeholder>
-                    <w:docPart w:val="8E24466C7C09445B90BC4FD20374BC6F"/>
-                  </w:placeholder>
                   <w:dataBinding w:prefixMappings="xmlns:ns0='http://purl.org/dc/elements/1.1/' xmlns:ns1='http://schemas.openxmlformats.org/package/2006/metadata/core-properties' " w:xpath="/ns1:coreProperties[1]/ns0:creator[1]" w:storeItemID="{6C3C8BC8-F283-45AE-878A-BAB7291924A1}"/>
                   <w:text/>
                 </w:sdtPr>
@@ -874,60 +871,166 @@
       <w:r>
         <w:t>All documentation should be produced with accurate spelling and grammar, conforming to the English (UK) dictionary.</w:t>
       </w:r>
+    </w:p>
+    <w:p>
+      <w:pPr>
+        <w:pStyle w:val="Heading2"/>
+      </w:pPr>
+      <w:r>
+        <w:t>3.5</w:t>
+      </w:r>
+      <w:r>
+        <w:t xml:space="preserve"> References</w:t>
+      </w:r>
+    </w:p>
+    <w:p>
+      <w:r>
+        <w:t>All document referencing should conform to the Harvard 2008 standard; all works must be included at the end of each document, with citations inserted at appropriate points throughout the document.</w:t>
+      </w:r>
+    </w:p>
+    <w:p>
+      <w:pPr>
+        <w:pStyle w:val="Heading2"/>
+      </w:pPr>
+      <w:r>
+        <w:t>3.6</w:t>
+      </w:r>
+      <w:r>
+        <w:t xml:space="preserve"> Appendices</w:t>
+      </w:r>
+    </w:p>
+    <w:p>
+      <w:r>
+        <w:t>Appendices should appear at the end of each document, they should be numbered appropriately and included in any contents table.</w:t>
+      </w:r>
+    </w:p>
+    <w:p>
+      <w:pPr>
+        <w:pStyle w:val="Heading1"/>
+      </w:pPr>
+      <w:r>
+        <w:t>4.0 Coding</w:t>
+      </w:r>
+    </w:p>
+    <w:p>
+      <w:r>
+        <w:t xml:space="preserve">Code should be written according to the general guidelines for the language it was written in.  The main focus should be readability and ease of comprehension by any reader. In order to achieve this, the following guidelines will be followed as closely as possible. </w:t>
+      </w:r>
+    </w:p>
+    <w:p>
+      <w:pPr>
+        <w:pStyle w:val="ListParagraph"/>
+        <w:numPr>
+          <w:ilvl w:val="0"/>
+          <w:numId w:val="8"/>
+        </w:numPr>
+      </w:pPr>
+      <w:r>
+        <w:t>Soft tabs (Generally 4 spaces)</w:t>
+      </w:r>
+    </w:p>
+    <w:p>
+      <w:pPr>
+        <w:pStyle w:val="ListParagraph"/>
+        <w:numPr>
+          <w:ilvl w:val="0"/>
+          <w:numId w:val="8"/>
+        </w:numPr>
+      </w:pPr>
+      <w:r>
+        <w:t xml:space="preserve">Correct indentation to show blocks. </w:t>
+      </w:r>
+    </w:p>
+    <w:p>
+      <w:pPr>
+        <w:pStyle w:val="ListParagraph"/>
+        <w:numPr>
+          <w:ilvl w:val="0"/>
+          <w:numId w:val="8"/>
+        </w:numPr>
+      </w:pPr>
+      <w:r>
+        <w:t>Regular comments describing functions and specific lines of code that do not read as ‘obvious’. When possible, documentation standards were used:</w:t>
+      </w:r>
+    </w:p>
+    <w:p>
+      <w:pPr>
+        <w:pStyle w:val="ListParagraph"/>
+        <w:numPr>
+          <w:ilvl w:val="1"/>
+          <w:numId w:val="8"/>
+        </w:numPr>
+      </w:pPr>
+      <w:r>
+        <w:t xml:space="preserve">Java – </w:t>
+      </w:r>
+      <w:proofErr w:type="spellStart"/>
+      <w:r>
+        <w:t>Javadoc</w:t>
+      </w:r>
+      <w:proofErr w:type="spellEnd"/>
+    </w:p>
+    <w:p>
+      <w:pPr>
+        <w:pStyle w:val="ListParagraph"/>
+        <w:numPr>
+          <w:ilvl w:val="1"/>
+          <w:numId w:val="8"/>
+        </w:numPr>
+      </w:pPr>
+      <w:r>
+        <w:t xml:space="preserve">Python – </w:t>
+      </w:r>
+      <w:proofErr w:type="spellStart"/>
+      <w:r>
+        <w:t>Docstring</w:t>
+      </w:r>
+      <w:proofErr w:type="spellEnd"/>
+      <w:r>
+        <w:t xml:space="preserve"> according to the PEP submitted standards (</w:t>
+      </w:r>
+      <w:proofErr w:type="spellStart"/>
+      <w:r>
+        <w:t>Goodger</w:t>
+      </w:r>
+      <w:proofErr w:type="spellEnd"/>
+      <w:r>
+        <w:t>, 2002)</w:t>
+      </w:r>
+    </w:p>
+    <w:p>
+      <w:pPr>
+        <w:pStyle w:val="ListParagraph"/>
+        <w:numPr>
+          <w:ilvl w:val="0"/>
+          <w:numId w:val="8"/>
+        </w:numPr>
+      </w:pPr>
+      <w:r>
+        <w:t>Line length should conform to the standards provided by the langu</w:t>
+      </w:r>
+      <w:r>
+        <w:t>age, but generally not exceed 100</w:t>
+      </w:r>
+      <w:r>
+        <w:t xml:space="preserve"> characters. </w:t>
+      </w:r>
+    </w:p>
+    <w:p>
+      <w:pPr>
+        <w:pStyle w:val="ListParagraph"/>
+        <w:numPr>
+          <w:ilvl w:val="0"/>
+          <w:numId w:val="8"/>
+        </w:numPr>
+      </w:pPr>
+      <w:r>
+        <w:t>Avoiding single</w:t>
+      </w:r>
       <w:bookmarkStart w:id="0" w:name="_GoBack"/>
       <w:bookmarkEnd w:id="0"/>
-    </w:p>
-    <w:p>
-      <w:pPr>
-        <w:pStyle w:val="Heading2"/>
-      </w:pPr>
-      <w:r>
-        <w:t>3.5</w:t>
-      </w:r>
-      <w:r>
-        <w:t xml:space="preserve"> References</w:t>
-      </w:r>
-    </w:p>
-    <w:p>
-      <w:r>
-        <w:t>All document referencing should conform to the Harvard 2008 standard; all works must be included at the end of each document, with citations inserted at appropriate points throughout the document.</w:t>
-      </w:r>
-    </w:p>
-    <w:p>
-      <w:pPr>
-        <w:pStyle w:val="Heading2"/>
-      </w:pPr>
-      <w:r>
-        <w:t>3.6</w:t>
-      </w:r>
-      <w:r>
-        <w:t xml:space="preserve"> Appendices</w:t>
-      </w:r>
-    </w:p>
-    <w:p>
-      <w:r>
-        <w:t xml:space="preserve">Appendices should appear at the end of each </w:t>
-      </w:r>
-      <w:proofErr w:type="gramStart"/>
-      <w:r>
-        <w:t>document,</w:t>
-      </w:r>
-      <w:proofErr w:type="gramEnd"/>
-      <w:r>
-        <w:t xml:space="preserve"> they should be numbered appropriately and included in any contents table.</w:t>
-      </w:r>
-    </w:p>
-    <w:p>
-      <w:pPr>
-        <w:pStyle w:val="Heading1"/>
-      </w:pPr>
-      <w:r>
-        <w:t>4.0 Coding</w:t>
-      </w:r>
-    </w:p>
-    <w:p>
-      <w:r>
-        <w:t>(Outline coding standards here)</w:t>
+      <w:r>
+        <w:t xml:space="preserve"> letter or obfuscated variable names where possible. </w:t>
       </w:r>
     </w:p>
     <w:p>
@@ -1003,6 +1106,7 @@
         <w:pStyle w:val="Heading1"/>
       </w:pPr>
       <w:r>
+        <w:lastRenderedPageBreak/>
         <w:t>6.0 File Management</w:t>
       </w:r>
     </w:p>
@@ -1075,10 +1179,10 @@
       <w:r>
         <w:rPr>
           <w:noProof/>
-          <w:lang w:eastAsia="en-GB"/>
+          <w:lang w:val="en-US"/>
         </w:rPr>
         <w:drawing>
-          <wp:inline distT="0" distB="0" distL="0" distR="0" wp14:anchorId="6F9E3FB6" wp14:editId="24FF1DDC">
+          <wp:inline distT="0" distB="0" distL="0" distR="0" wp14:anchorId="4F0D3052" wp14:editId="4803AAA2">
             <wp:extent cx="2247900" cy="2762250"/>
             <wp:effectExtent l="0" t="0" r="0" b="0"/>
             <wp:docPr id="6" name="Picture 6"/>
@@ -1334,6 +1438,81 @@
                 <w:t>[Accessed 7 October 2014].</w:t>
               </w:r>
             </w:p>
+            <w:p/>
+            <w:p>
+              <w:pPr>
+                <w:pStyle w:val="Bibliography"/>
+                <w:rPr>
+                  <w:noProof/>
+                </w:rPr>
+              </w:pPr>
+              <w:r>
+                <w:rPr>
+                  <w:noProof/>
+                </w:rPr>
+                <w:t>Goodger, D.  2002</w:t>
+              </w:r>
+              <w:r>
+                <w:rPr>
+                  <w:noProof/>
+                </w:rPr>
+                <w:t xml:space="preserve">. </w:t>
+              </w:r>
+              <w:r>
+                <w:rPr>
+                  <w:i/>
+                  <w:iCs/>
+                  <w:noProof/>
+                </w:rPr>
+                <w:t xml:space="preserve">PEP 287 - reStructuredText Docstring Format </w:t>
+              </w:r>
+              <w:r>
+                <w:rPr>
+                  <w:noProof/>
+                </w:rPr>
+                <w:t xml:space="preserve">[Online] </w:t>
+              </w:r>
+              <w:r>
+                <w:rPr>
+                  <w:noProof/>
+                </w:rPr>
+                <w:br/>
+                <w:t xml:space="preserve">Available at: </w:t>
+              </w:r>
+              <w:r>
+                <w:rPr>
+                  <w:noProof/>
+                  <w:u w:val="single"/>
+                </w:rPr>
+                <w:t>https://www.python.org/dev/peps/pep-0287/</w:t>
+              </w:r>
+              <w:r>
+                <w:rPr>
+                  <w:noProof/>
+                </w:rPr>
+                <w:br/>
+                <w:t>[Accessed 12</w:t>
+              </w:r>
+              <w:r>
+                <w:rPr>
+                  <w:noProof/>
+                </w:rPr>
+                <w:t xml:space="preserve"> </w:t>
+              </w:r>
+              <w:r>
+                <w:rPr>
+                  <w:noProof/>
+                </w:rPr>
+                <w:t>January 2015</w:t>
+              </w:r>
+              <w:r>
+                <w:rPr>
+                  <w:noProof/>
+                </w:rPr>
+                <w:t>].</w:t>
+              </w:r>
+            </w:p>
+            <w:p/>
             <w:p>
               <w:r>
                 <w:rPr>
@@ -1377,10 +1556,10 @@
       <w:r>
         <w:rPr>
           <w:noProof/>
-          <w:lang w:eastAsia="en-GB"/>
+          <w:lang w:val="en-US"/>
         </w:rPr>
         <w:drawing>
-          <wp:inline distT="0" distB="0" distL="0" distR="0">
+          <wp:inline distT="0" distB="0" distL="0" distR="0" wp14:anchorId="4FB5D175" wp14:editId="0D314FB9">
             <wp:extent cx="5731510" cy="8096895"/>
             <wp:effectExtent l="0" t="0" r="2540" b="0"/>
             <wp:docPr id="4" name="Picture 4" descr="C:\Users\Ben\AppData\Local\Packages\microsoft.windowscommunicationsapps_8wekyb3d8bbwe\LocalState\LiveComm\e0b3564818af9b19\120712-0049\Att\20003824\Capture.PNG"/>
@@ -1442,7 +1621,7 @@
 </file>
 
 <file path=word/numbering.xml><?xml version="1.0" encoding="utf-8"?>
-<w:numbering xmlns:wpc="http://schemas.microsoft.com/office/word/2010/wordprocessingCanvas" xmlns:mc="http://schemas.openxmlformats.org/markup-compatibility/2006" xmlns:o="urn:schemas-microsoft-com:office:office" xmlns:r="http://schemas.openxmlformats.org/officeDocument/2006/relationships" xmlns:m="http://schemas.openxmlformats.org/officeDocument/2006/math" xmlns:v="urn:schemas-microsoft-com:vml" xmlns:wp14="http://schemas.microsoft.com/office/word/2010/wordprocessingDrawing" xmlns:wp="http://schemas.openxmlformats.org/drawingml/2006/wordprocessingDrawing" xmlns:w10="urn:schemas-microsoft-com:office:word" xmlns:w="http://schemas.openxmlformats.org/wordprocessingml/2006/main" xmlns:w14="http://schemas.microsoft.com/office/word/2010/wordml" xmlns:wpg="http://schemas.microsoft.com/office/word/2010/wordprocessingGroup" xmlns:wpi="http://schemas.microsoft.com/office/word/2010/wordprocessingInk" xmlns:wne="http://schemas.microsoft.com/office/word/2006/wordml" xmlns:wps="http://schemas.microsoft.com/office/word/2010/wordprocessingShape" mc:Ignorable="w14 wp14">
+<w:numbering xmlns:wpc="http://schemas.microsoft.com/office/word/2010/wordprocessingCanvas" xmlns:mo="http://schemas.microsoft.com/office/mac/office/2008/main" xmlns:mc="http://schemas.openxmlformats.org/markup-compatibility/2006" xmlns:mv="urn:schemas-microsoft-com:mac:vml" xmlns:o="urn:schemas-microsoft-com:office:office" xmlns:r="http://schemas.openxmlformats.org/officeDocument/2006/relationships" xmlns:m="http://schemas.openxmlformats.org/officeDocument/2006/math" xmlns:v="urn:schemas-microsoft-com:vml" xmlns:wp14="http://schemas.microsoft.com/office/word/2010/wordprocessingDrawing" xmlns:wp="http://schemas.openxmlformats.org/drawingml/2006/wordprocessingDrawing" xmlns:w10="urn:schemas-microsoft-com:office:word" xmlns:w="http://schemas.openxmlformats.org/wordprocessingml/2006/main" xmlns:w14="http://schemas.microsoft.com/office/word/2010/wordml" xmlns:wpg="http://schemas.microsoft.com/office/word/2010/wordprocessingGroup" xmlns:wpi="http://schemas.microsoft.com/office/word/2010/wordprocessingInk" xmlns:wne="http://schemas.microsoft.com/office/word/2006/wordml" xmlns:wps="http://schemas.microsoft.com/office/word/2010/wordprocessingShape" mc:Ignorable="w14 wp14">
   <w:abstractNum w:abstractNumId="0">
     <w:nsid w:val="1A706CE5"/>
     <w:multiLevelType w:val="hybridMultilevel"/>
@@ -1670,6 +1849,119 @@
     </w:lvl>
   </w:abstractNum>
   <w:abstractNum w:abstractNumId="2">
+    <w:nsid w:val="322870E0"/>
+    <w:multiLevelType w:val="hybridMultilevel"/>
+    <w:tmpl w:val="0FC08170"/>
+    <w:lvl w:ilvl="0" w:tplc="04090001">
+      <w:start w:val="1"/>
+      <w:numFmt w:val="bullet"/>
+      <w:lvlText w:val=""/>
+      <w:lvlJc w:val="left"/>
+      <w:pPr>
+        <w:ind w:left="720" w:hanging="360"/>
+      </w:pPr>
+      <w:rPr>
+        <w:rFonts w:ascii="Symbol" w:hAnsi="Symbol" w:hint="default"/>
+      </w:rPr>
+    </w:lvl>
+    <w:lvl w:ilvl="1" w:tplc="04090003">
+      <w:start w:val="1"/>
+      <w:numFmt w:val="bullet"/>
+      <w:lvlText w:val="o"/>
+      <w:lvlJc w:val="left"/>
+      <w:pPr>
+        <w:ind w:left="1440" w:hanging="360"/>
+      </w:pPr>
+      <w:rPr>
+        <w:rFonts w:ascii="Courier New" w:hAnsi="Courier New" w:hint="default"/>
+      </w:rPr>
+    </w:lvl>
+    <w:lvl w:ilvl="2" w:tplc="04090005" w:tentative="1">
+      <w:start w:val="1"/>
+      <w:numFmt w:val="bullet"/>
+      <w:lvlText w:val=""/>
+      <w:lvlJc w:val="left"/>
+      <w:pPr>
+        <w:ind w:left="2160" w:hanging="360"/>
+      </w:pPr>
+      <w:rPr>
+        <w:rFonts w:ascii="Wingdings" w:hAnsi="Wingdings" w:hint="default"/>
+      </w:rPr>
+    </w:lvl>
+    <w:lvl w:ilvl="3" w:tplc="04090001" w:tentative="1">
+      <w:start w:val="1"/>
+      <w:numFmt w:val="bullet"/>
+      <w:lvlText w:val=""/>
+      <w:lvlJc w:val="left"/>
+      <w:pPr>
+        <w:ind w:left="2880" w:hanging="360"/>
+      </w:pPr>
+      <w:rPr>
+        <w:rFonts w:ascii="Symbol" w:hAnsi="Symbol" w:hint="default"/>
+      </w:rPr>
+    </w:lvl>
+    <w:lvl w:ilvl="4" w:tplc="04090003" w:tentative="1">
+      <w:start w:val="1"/>
+      <w:numFmt w:val="bullet"/>
+      <w:lvlText w:val="o"/>
+      <w:lvlJc w:val="left"/>
+      <w:pPr>
+        <w:ind w:left="3600" w:hanging="360"/>
+      </w:pPr>
+      <w:rPr>
+        <w:rFonts w:ascii="Courier New" w:hAnsi="Courier New" w:hint="default"/>
+      </w:rPr>
+    </w:lvl>
+    <w:lvl w:ilvl="5" w:tplc="04090005" w:tentative="1">
+      <w:start w:val="1"/>
+      <w:numFmt w:val="bullet"/>
+      <w:lvlText w:val=""/>
+      <w:lvlJc w:val="left"/>
+      <w:pPr>
+        <w:ind w:left="4320" w:hanging="360"/>
+      </w:pPr>
+      <w:rPr>
+        <w:rFonts w:ascii="Wingdings" w:hAnsi="Wingdings" w:hint="default"/>
+      </w:rPr>
+    </w:lvl>
+    <w:lvl w:ilvl="6" w:tplc="04090001" w:tentative="1">
+      <w:start w:val="1"/>
+      <w:numFmt w:val="bullet"/>
+      <w:lvlText w:val=""/>
+      <w:lvlJc w:val="left"/>
+      <w:pPr>
+        <w:ind w:left="5040" w:hanging="360"/>
+      </w:pPr>
+      <w:rPr>
+        <w:rFonts w:ascii="Symbol" w:hAnsi="Symbol" w:hint="default"/>
+      </w:rPr>
+    </w:lvl>
+    <w:lvl w:ilvl="7" w:tplc="04090003" w:tentative="1">
+      <w:start w:val="1"/>
+      <w:numFmt w:val="bullet"/>
+      <w:lvlText w:val="o"/>
+      <w:lvlJc w:val="left"/>
+      <w:pPr>
+        <w:ind w:left="5760" w:hanging="360"/>
+      </w:pPr>
+      <w:rPr>
+        <w:rFonts w:ascii="Courier New" w:hAnsi="Courier New" w:hint="default"/>
+      </w:rPr>
+    </w:lvl>
+    <w:lvl w:ilvl="8" w:tplc="04090005" w:tentative="1">
+      <w:start w:val="1"/>
+      <w:numFmt w:val="bullet"/>
+      <w:lvlText w:val=""/>
+      <w:lvlJc w:val="left"/>
+      <w:pPr>
+        <w:ind w:left="6480" w:hanging="360"/>
+      </w:pPr>
+      <w:rPr>
+        <w:rFonts w:ascii="Wingdings" w:hAnsi="Wingdings" w:hint="default"/>
+      </w:rPr>
+    </w:lvl>
+  </w:abstractNum>
+  <w:abstractNum w:abstractNumId="3">
     <w:nsid w:val="39A00042"/>
     <w:multiLevelType w:val="hybridMultilevel"/>
     <w:tmpl w:val="39C23FE8"/>
@@ -1782,7 +2074,7 @@
       </w:rPr>
     </w:lvl>
   </w:abstractNum>
-  <w:abstractNum w:abstractNumId="3">
+  <w:abstractNum w:abstractNumId="4">
     <w:nsid w:val="3B6711F4"/>
     <w:multiLevelType w:val="hybridMultilevel"/>
     <w:tmpl w:val="1FC8B364"/>
@@ -1895,7 +2187,7 @@
       </w:rPr>
     </w:lvl>
   </w:abstractNum>
-  <w:abstractNum w:abstractNumId="4">
+  <w:abstractNum w:abstractNumId="5">
     <w:nsid w:val="5D636A0A"/>
     <w:multiLevelType w:val="hybridMultilevel"/>
     <w:tmpl w:val="7EA4CC84"/>
@@ -2008,7 +2300,7 @@
       </w:rPr>
     </w:lvl>
   </w:abstractNum>
-  <w:abstractNum w:abstractNumId="5">
+  <w:abstractNum w:abstractNumId="6">
     <w:nsid w:val="677E0D35"/>
     <w:multiLevelType w:val="hybridMultilevel"/>
     <w:tmpl w:val="F38CC5FE"/>
@@ -2124,7 +2416,7 @@
       </w:rPr>
     </w:lvl>
   </w:abstractNum>
-  <w:abstractNum w:abstractNumId="6">
+  <w:abstractNum w:abstractNumId="7">
     <w:nsid w:val="694F3C8C"/>
     <w:multiLevelType w:val="hybridMultilevel"/>
     <w:tmpl w:val="F0848E12"/>
@@ -2241,22 +2533,25 @@
     <w:abstractNumId w:val="1"/>
   </w:num>
   <w:num w:numId="2">
+    <w:abstractNumId w:val="7"/>
+  </w:num>
+  <w:num w:numId="3">
+    <w:abstractNumId w:val="3"/>
+  </w:num>
+  <w:num w:numId="4">
     <w:abstractNumId w:val="6"/>
   </w:num>
-  <w:num w:numId="3">
-    <w:abstractNumId w:val="2"/>
-  </w:num>
-  <w:num w:numId="4">
+  <w:num w:numId="5">
     <w:abstractNumId w:val="5"/>
-  </w:num>
-  <w:num w:numId="5">
-    <w:abstractNumId w:val="4"/>
   </w:num>
   <w:num w:numId="6">
     <w:abstractNumId w:val="0"/>
   </w:num>
   <w:num w:numId="7">
-    <w:abstractNumId w:val="3"/>
+    <w:abstractNumId w:val="4"/>
+  </w:num>
+  <w:num w:numId="8">
+    <w:abstractNumId w:val="2"/>
   </w:num>
 </w:numbering>
 </file>
@@ -2278,7 +2573,7 @@
       </w:pPr>
     </w:pPrDefault>
   </w:docDefaults>
-  <w:latentStyles w:defLockedState="0" w:defUIPriority="99" w:defSemiHidden="1" w:defUnhideWhenUsed="1" w:defQFormat="0" w:count="267">
+  <w:latentStyles w:defLockedState="0" w:defUIPriority="99" w:defSemiHidden="1" w:defUnhideWhenUsed="1" w:defQFormat="0" w:count="276">
     <w:lsdException w:name="Normal" w:semiHidden="0" w:uiPriority="0" w:unhideWhenUsed="0" w:qFormat="1"/>
     <w:lsdException w:name="heading 1" w:semiHidden="0" w:uiPriority="9" w:unhideWhenUsed="0" w:qFormat="1"/>
     <w:lsdException w:name="heading 2" w:uiPriority="9" w:qFormat="1"/>
@@ -3140,7 +3435,7 @@
 </file>
 
 <file path=word/stylesWithEffects.xml><?xml version="1.0" encoding="utf-8"?>
-<w:styles xmlns:wpc="http://schemas.microsoft.com/office/word/2010/wordprocessingCanvas" xmlns:mc="http://schemas.openxmlformats.org/markup-compatibility/2006" xmlns:o="urn:schemas-microsoft-com:office:office" xmlns:r="http://schemas.openxmlformats.org/officeDocument/2006/relationships" xmlns:m="http://schemas.openxmlformats.org/officeDocument/2006/math" xmlns:v="urn:schemas-microsoft-com:vml" xmlns:wp14="http://schemas.microsoft.com/office/word/2010/wordprocessingDrawing" xmlns:wp="http://schemas.openxmlformats.org/drawingml/2006/wordprocessingDrawing" xmlns:w10="urn:schemas-microsoft-com:office:word" xmlns:w="http://schemas.openxmlformats.org/wordprocessingml/2006/main" xmlns:w14="http://schemas.microsoft.com/office/word/2010/wordml" xmlns:wpg="http://schemas.microsoft.com/office/word/2010/wordprocessingGroup" xmlns:wpi="http://schemas.microsoft.com/office/word/2010/wordprocessingInk" xmlns:wne="http://schemas.microsoft.com/office/word/2006/wordml" xmlns:wps="http://schemas.microsoft.com/office/word/2010/wordprocessingShape" mc:Ignorable="w14 wp14">
+<w:styles xmlns:wpc="http://schemas.microsoft.com/office/word/2010/wordprocessingCanvas" xmlns:mo="http://schemas.microsoft.com/office/mac/office/2008/main" xmlns:mc="http://schemas.openxmlformats.org/markup-compatibility/2006" xmlns:mv="urn:schemas-microsoft-com:mac:vml" xmlns:o="urn:schemas-microsoft-com:office:office" xmlns:r="http://schemas.openxmlformats.org/officeDocument/2006/relationships" xmlns:m="http://schemas.openxmlformats.org/officeDocument/2006/math" xmlns:v="urn:schemas-microsoft-com:vml" xmlns:wp14="http://schemas.microsoft.com/office/word/2010/wordprocessingDrawing" xmlns:wp="http://schemas.openxmlformats.org/drawingml/2006/wordprocessingDrawing" xmlns:w10="urn:schemas-microsoft-com:office:word" xmlns:w="http://schemas.openxmlformats.org/wordprocessingml/2006/main" xmlns:w14="http://schemas.microsoft.com/office/word/2010/wordml" xmlns:wpg="http://schemas.microsoft.com/office/word/2010/wordprocessingGroup" xmlns:wpi="http://schemas.microsoft.com/office/word/2010/wordprocessingInk" xmlns:wne="http://schemas.microsoft.com/office/word/2006/wordml" xmlns:wps="http://schemas.microsoft.com/office/word/2010/wordprocessingShape" mc:Ignorable="w14 wp14">
   <w:docDefaults>
     <w:rPrDefault>
       <w:rPr>
@@ -3156,7 +3451,7 @@
       </w:pPr>
     </w:pPrDefault>
   </w:docDefaults>
-  <w:latentStyles w:defLockedState="0" w:defUIPriority="99" w:defSemiHidden="1" w:defUnhideWhenUsed="1" w:defQFormat="0" w:count="267">
+  <w:latentStyles w:defLockedState="0" w:defUIPriority="99" w:defSemiHidden="1" w:defUnhideWhenUsed="1" w:defQFormat="0" w:count="276">
     <w:lsdException w:name="Normal" w:semiHidden="0" w:uiPriority="0" w:unhideWhenUsed="0" w:qFormat="1"/>
     <w:lsdException w:name="heading 1" w:semiHidden="0" w:uiPriority="9" w:unhideWhenUsed="0" w:qFormat="1"/>
     <w:lsdException w:name="heading 2" w:uiPriority="9" w:qFormat="1"/>
@@ -4018,7 +4313,7 @@
 </file>
 
 <file path=word/glossary/document.xml><?xml version="1.0" encoding="utf-8"?>
-<w:glossaryDocument xmlns:wpc="http://schemas.microsoft.com/office/word/2010/wordprocessingCanvas" xmlns:mc="http://schemas.openxmlformats.org/markup-compatibility/2006" xmlns:o="urn:schemas-microsoft-com:office:office" xmlns:r="http://schemas.openxmlformats.org/officeDocument/2006/relationships" xmlns:m="http://schemas.openxmlformats.org/officeDocument/2006/math" xmlns:v="urn:schemas-microsoft-com:vml" xmlns:wp14="http://schemas.microsoft.com/office/word/2010/wordprocessingDrawing" xmlns:wp="http://schemas.openxmlformats.org/drawingml/2006/wordprocessingDrawing" xmlns:w10="urn:schemas-microsoft-com:office:word" xmlns:w="http://schemas.openxmlformats.org/wordprocessingml/2006/main" xmlns:w14="http://schemas.microsoft.com/office/word/2010/wordml" xmlns:wpg="http://schemas.microsoft.com/office/word/2010/wordprocessingGroup" xmlns:wpi="http://schemas.microsoft.com/office/word/2010/wordprocessingInk" xmlns:wne="http://schemas.microsoft.com/office/word/2006/wordml" xmlns:wps="http://schemas.microsoft.com/office/word/2010/wordprocessingShape" mc:Ignorable="w14 wp14">
+<w:glossaryDocument xmlns:wpc="http://schemas.microsoft.com/office/word/2010/wordprocessingCanvas" xmlns:mo="http://schemas.microsoft.com/office/mac/office/2008/main" xmlns:mc="http://schemas.openxmlformats.org/markup-compatibility/2006" xmlns:mv="urn:schemas-microsoft-com:mac:vml" xmlns:o="urn:schemas-microsoft-com:office:office" xmlns:r="http://schemas.openxmlformats.org/officeDocument/2006/relationships" xmlns:m="http://schemas.openxmlformats.org/officeDocument/2006/math" xmlns:v="urn:schemas-microsoft-com:vml" xmlns:wp14="http://schemas.microsoft.com/office/word/2010/wordprocessingDrawing" xmlns:wp="http://schemas.openxmlformats.org/drawingml/2006/wordprocessingDrawing" xmlns:w10="urn:schemas-microsoft-com:office:word" xmlns:w="http://schemas.openxmlformats.org/wordprocessingml/2006/main" xmlns:w14="http://schemas.microsoft.com/office/word/2010/wordml" xmlns:wpg="http://schemas.microsoft.com/office/word/2010/wordprocessingGroup" xmlns:wpi="http://schemas.microsoft.com/office/word/2010/wordprocessingInk" xmlns:wne="http://schemas.microsoft.com/office/word/2006/wordml" xmlns:wps="http://schemas.microsoft.com/office/word/2010/wordprocessingShape" mc:Ignorable="w14 wp14">
   <w:docParts>
     <w:docPart>
       <w:docPartPr>
@@ -4048,32 +4343,6 @@
               <w:szCs w:val="80"/>
             </w:rPr>
             <w:t>[Type the document title]</w:t>
-          </w:r>
-        </w:p>
-      </w:docPartBody>
-    </w:docPart>
-    <w:docPart>
-      <w:docPartPr>
-        <w:name w:val="BFA5C6EA0FF14605BCA7E481734B8374"/>
-        <w:category>
-          <w:name w:val="General"/>
-          <w:gallery w:val="placeholder"/>
-        </w:category>
-        <w:types>
-          <w:type w:val="bbPlcHdr"/>
-        </w:types>
-        <w:behaviors>
-          <w:behavior w:val="content"/>
-        </w:behaviors>
-        <w:guid w:val="{5DAFC67A-0948-4F5A-8D3D-B518101B162B}"/>
-      </w:docPartPr>
-      <w:docPartBody>
-        <w:p>
-          <w:r>
-            <w:rPr>
-              <w:rStyle w:val="PlaceholderText"/>
-            </w:rPr>
-            <w:t>[Publish Date]</w:t>
           </w:r>
         </w:p>
       </w:docPartBody>
@@ -4111,25 +4380,25 @@
 <file path=word/glossary/fontTable.xml><?xml version="1.0" encoding="utf-8"?>
 <w:fonts xmlns:mc="http://schemas.openxmlformats.org/markup-compatibility/2006" xmlns:r="http://schemas.openxmlformats.org/officeDocument/2006/relationships" xmlns:w="http://schemas.openxmlformats.org/wordprocessingml/2006/main" xmlns:w14="http://schemas.microsoft.com/office/word/2010/wordml" mc:Ignorable="w14">
   <w:font w:name="Symbol">
-    <w:panose1 w:val="05050102010706020507"/>
+    <w:panose1 w:val="00000000000000000000"/>
     <w:charset w:val="02"/>
-    <w:family w:val="roman"/>
+    <w:family w:val="auto"/>
     <w:pitch w:val="variable"/>
     <w:sig w:usb0="00000000" w:usb1="10000000" w:usb2="00000000" w:usb3="00000000" w:csb0="80000000" w:csb1="00000000"/>
   </w:font>
   <w:font w:name="Times New Roman">
     <w:panose1 w:val="02020603050405020304"/>
     <w:charset w:val="00"/>
-    <w:family w:val="roman"/>
+    <w:family w:val="auto"/>
     <w:pitch w:val="variable"/>
-    <w:sig w:usb0="E0002EFF" w:usb1="C0007843" w:usb2="00000009" w:usb3="00000000" w:csb0="000001FF" w:csb1="00000000"/>
+    <w:sig w:usb0="00000003" w:usb1="00000000" w:usb2="00000000" w:usb3="00000000" w:csb0="00000001" w:csb1="00000000"/>
   </w:font>
   <w:font w:name="Courier New">
     <w:panose1 w:val="02070309020205020404"/>
     <w:charset w:val="00"/>
-    <w:family w:val="modern"/>
-    <w:pitch w:val="fixed"/>
-    <w:sig w:usb0="E0002AFF" w:usb1="C0007843" w:usb2="00000009" w:usb3="00000000" w:csb0="000001FF" w:csb1="00000000"/>
+    <w:family w:val="auto"/>
+    <w:pitch w:val="variable"/>
+    <w:sig w:usb0="00000003" w:usb1="00000000" w:usb2="00000000" w:usb3="00000000" w:csb0="00000001" w:csb1="00000000"/>
   </w:font>
   <w:font w:name="Wingdings">
     <w:panose1 w:val="05000000000000000000"/>
@@ -4141,16 +4410,32 @@
   <w:font w:name="Calibri">
     <w:panose1 w:val="020F0502020204030204"/>
     <w:charset w:val="00"/>
-    <w:family w:val="swiss"/>
+    <w:family w:val="auto"/>
     <w:pitch w:val="variable"/>
-    <w:sig w:usb0="E00002FF" w:usb1="4000ACFF" w:usb2="00000001" w:usb3="00000000" w:csb0="0000019F" w:csb1="00000000"/>
+    <w:sig w:usb0="00000003" w:usb1="00000000" w:usb2="00000000" w:usb3="00000000" w:csb0="00000001" w:csb1="00000000"/>
+  </w:font>
+  <w:font w:name="ＭＳ 明朝">
+    <w:panose1 w:val="00000000000000000000"/>
+    <w:charset w:val="80"/>
+    <w:family w:val="roman"/>
+    <w:notTrueType/>
+    <w:pitch w:val="fixed"/>
+    <w:sig w:usb0="00000001" w:usb1="08070000" w:usb2="00000010" w:usb3="00000000" w:csb0="00020000" w:csb1="00000000"/>
   </w:font>
   <w:font w:name="Cambria">
     <w:panose1 w:val="02040503050406030204"/>
     <w:charset w:val="00"/>
-    <w:family w:val="roman"/>
+    <w:family w:val="auto"/>
     <w:pitch w:val="variable"/>
-    <w:sig w:usb0="E00002FF" w:usb1="400004FF" w:usb2="00000000" w:usb3="00000000" w:csb0="0000019F" w:csb1="00000000"/>
+    <w:sig w:usb0="00000003" w:usb1="00000000" w:usb2="00000000" w:usb3="00000000" w:csb0="00000001" w:csb1="00000000"/>
+  </w:font>
+  <w:font w:name="ＭＳ ゴシック">
+    <w:panose1 w:val="00000000000000000000"/>
+    <w:charset w:val="80"/>
+    <w:family w:val="modern"/>
+    <w:notTrueType/>
+    <w:pitch w:val="fixed"/>
+    <w:sig w:usb0="00000001" w:usb1="08070000" w:usb2="00000010" w:usb3="00000000" w:csb0="00020000" w:csb1="00000000"/>
   </w:font>
   <w:font w:name="Tahoma">
     <w:panose1 w:val="020B0604030504040204"/>
@@ -4158,6 +4443,13 @@
     <w:family w:val="swiss"/>
     <w:pitch w:val="variable"/>
     <w:sig w:usb0="E1002EFF" w:usb1="C000605B" w:usb2="00000029" w:usb3="00000000" w:csb0="000101FF" w:csb1="00000000"/>
+  </w:font>
+  <w:font w:name="Arial">
+    <w:panose1 w:val="020B0604020202020204"/>
+    <w:charset w:val="00"/>
+    <w:family w:val="auto"/>
+    <w:pitch w:val="variable"/>
+    <w:sig w:usb0="00000003" w:usb1="00000000" w:usb2="00000000" w:usb3="00000000" w:csb0="00000001" w:csb1="00000000"/>
   </w:font>
 </w:fonts>
 </file>
@@ -4195,8 +4487,9 @@
     <m:intLim m:val="subSup"/>
     <m:naryLim m:val="undOvr"/>
   </m:mathPr>
-  <w:themeFontLang w:val="en-GB"/>
+  <w:themeFontLang w:val="en-GB" w:eastAsia="ja-JP"/>
   <w:clrSchemeMapping w:bg1="light1" w:t1="dark1" w:bg2="light2" w:t2="dark2" w:accent1="accent1" w:accent2="accent2" w:accent3="accent3" w:accent4="accent4" w:accent5="accent5" w:accent6="accent6" w:hyperlink="hyperlink" w:followedHyperlink="followedHyperlink"/>
+  <w:doNotAutoCompressPictures/>
   <w:decimalSymbol w:val="."/>
   <w:listSeparator w:val=","/>
 </w:settings>
@@ -4219,7 +4512,7 @@
       </w:pPr>
     </w:pPrDefault>
   </w:docDefaults>
-  <w:latentStyles w:defLockedState="0" w:defUIPriority="99" w:defSemiHidden="1" w:defUnhideWhenUsed="1" w:defQFormat="0" w:count="267">
+  <w:latentStyles w:defLockedState="0" w:defUIPriority="99" w:defSemiHidden="1" w:defUnhideWhenUsed="1" w:defQFormat="0" w:count="276">
     <w:lsdException w:name="Normal" w:semiHidden="0" w:uiPriority="0" w:unhideWhenUsed="0" w:qFormat="1"/>
     <w:lsdException w:name="heading 1" w:semiHidden="0" w:uiPriority="9" w:unhideWhenUsed="0" w:qFormat="1"/>
     <w:lsdException w:name="heading 2" w:uiPriority="9" w:qFormat="1"/>
@@ -4447,7 +4740,7 @@
 </file>
 
 <file path=word/glossary/stylesWithEffects.xml><?xml version="1.0" encoding="utf-8"?>
-<w:styles xmlns:wpc="http://schemas.microsoft.com/office/word/2010/wordprocessingCanvas" xmlns:mc="http://schemas.openxmlformats.org/markup-compatibility/2006" xmlns:o="urn:schemas-microsoft-com:office:office" xmlns:r="http://schemas.openxmlformats.org/officeDocument/2006/relationships" xmlns:m="http://schemas.openxmlformats.org/officeDocument/2006/math" xmlns:v="urn:schemas-microsoft-com:vml" xmlns:wp14="http://schemas.microsoft.com/office/word/2010/wordprocessingDrawing" xmlns:wp="http://schemas.openxmlformats.org/drawingml/2006/wordprocessingDrawing" xmlns:w10="urn:schemas-microsoft-com:office:word" xmlns:w="http://schemas.openxmlformats.org/wordprocessingml/2006/main" xmlns:w14="http://schemas.microsoft.com/office/word/2010/wordml" xmlns:wpg="http://schemas.microsoft.com/office/word/2010/wordprocessingGroup" xmlns:wpi="http://schemas.microsoft.com/office/word/2010/wordprocessingInk" xmlns:wne="http://schemas.microsoft.com/office/word/2006/wordml" xmlns:wps="http://schemas.microsoft.com/office/word/2010/wordprocessingShape" mc:Ignorable="w14 wp14">
+<w:styles xmlns:wpc="http://schemas.microsoft.com/office/word/2010/wordprocessingCanvas" xmlns:mo="http://schemas.microsoft.com/office/mac/office/2008/main" xmlns:mc="http://schemas.openxmlformats.org/markup-compatibility/2006" xmlns:mv="urn:schemas-microsoft-com:mac:vml" xmlns:o="urn:schemas-microsoft-com:office:office" xmlns:r="http://schemas.openxmlformats.org/officeDocument/2006/relationships" xmlns:m="http://schemas.openxmlformats.org/officeDocument/2006/math" xmlns:v="urn:schemas-microsoft-com:vml" xmlns:wp14="http://schemas.microsoft.com/office/word/2010/wordprocessingDrawing" xmlns:wp="http://schemas.openxmlformats.org/drawingml/2006/wordprocessingDrawing" xmlns:w10="urn:schemas-microsoft-com:office:word" xmlns:w="http://schemas.openxmlformats.org/wordprocessingml/2006/main" xmlns:w14="http://schemas.microsoft.com/office/word/2010/wordml" xmlns:wpg="http://schemas.microsoft.com/office/word/2010/wordprocessingGroup" xmlns:wpi="http://schemas.microsoft.com/office/word/2010/wordprocessingInk" xmlns:wne="http://schemas.microsoft.com/office/word/2006/wordml" xmlns:wps="http://schemas.microsoft.com/office/word/2010/wordprocessingShape" mc:Ignorable="w14 wp14">
   <w:docDefaults>
     <w:rPrDefault>
       <w:rPr>
@@ -4463,7 +4756,7 @@
       </w:pPr>
     </w:pPrDefault>
   </w:docDefaults>
-  <w:latentStyles w:defLockedState="0" w:defUIPriority="99" w:defSemiHidden="1" w:defUnhideWhenUsed="1" w:defQFormat="0" w:count="267">
+  <w:latentStyles w:defLockedState="0" w:defUIPriority="99" w:defSemiHidden="1" w:defUnhideWhenUsed="1" w:defQFormat="0" w:count="276">
     <w:lsdException w:name="Normal" w:semiHidden="0" w:uiPriority="0" w:unhideWhenUsed="0" w:qFormat="1"/>
     <w:lsdException w:name="heading 1" w:semiHidden="0" w:uiPriority="9" w:unhideWhenUsed="0" w:qFormat="1"/>
     <w:lsdException w:name="heading 2" w:uiPriority="9" w:qFormat="1"/>
@@ -4694,6 +4987,7 @@
 <w:webSettings xmlns:mc="http://schemas.openxmlformats.org/markup-compatibility/2006" xmlns:r="http://schemas.openxmlformats.org/officeDocument/2006/relationships" xmlns:w="http://schemas.openxmlformats.org/wordprocessingml/2006/main" xmlns:w14="http://schemas.microsoft.com/office/word/2010/wordml" mc:Ignorable="w14">
   <w:optimizeForBrowser/>
   <w:allowPNG/>
+  <w:doNotSaveAsSingleFile/>
 </w:webSettings>
 </file>
 
@@ -5028,7 +5322,7 @@
 </file>
 
 <file path=customXml/itemProps2.xml><?xml version="1.0" encoding="utf-8"?>
-<ds:datastoreItem xmlns:ds="http://schemas.openxmlformats.org/officeDocument/2006/customXml" ds:itemID="{FC0FAE97-D713-4979-910F-2652B0639447}">
+<ds:datastoreItem xmlns:ds="http://schemas.openxmlformats.org/officeDocument/2006/customXml" ds:itemID="{12798F87-AF29-5B47-BA62-A265C11BF89A}">
   <ds:schemaRefs>
     <ds:schemaRef ds:uri="http://schemas.openxmlformats.org/officeDocument/2006/bibliography"/>
   </ds:schemaRefs>

</xml_diff>